<commit_message>
Added 2 projects (1 using ADB and 1 with upnp)
1) Added 2 projects (1 using ADB and 1 with upnp)
2) Modified document with Wireless screencast protocols.
3) Bundled second project with maven update
4) Added jar to root project (To control android device from desktop,
device must be rooted).
</commit_message>
<xml_diff>
--- a/docs/Android Screencast.docx
+++ b/docs/Android Screencast.docx
@@ -131,23 +131,7 @@
           <w:szCs w:val="22"/>
         </w:rPr>
         <w:br/>
-        <w:t xml:space="preserve">To transmit a screen from an Android device, KitKat can use Koushik Dutta's Mirror or CyanogenMod CM11's </w:t>
-      </w:r>
-      <w:r>
-        <w:rPr>
-          <w:rFonts w:asciiTheme="majorHAnsi" w:hAnsiTheme="majorHAnsi"/>
-          <w:color w:val="333333"/>
-          <w:szCs w:val="22"/>
-        </w:rPr>
-        <w:t>Screencast</w:t>
-      </w:r>
-      <w:r>
-        <w:rPr>
-          <w:rFonts w:asciiTheme="majorHAnsi" w:hAnsiTheme="majorHAnsi"/>
-          <w:color w:val="333333"/>
-          <w:szCs w:val="22"/>
-        </w:rPr>
-        <w:t xml:space="preserve"> which use the new screen recording capabilities in KitKat, but only for rooted devices. </w:t>
+        <w:t>To transmit a screen from an Android device, KitKat can use Koushik Dutta's Mirror or CyanogenMod CM11's Screencast which use the new screen recording capabilities in KitKat, but only for rooted devices. </w:t>
       </w:r>
       <w:r>
         <w:rPr>
@@ -957,8 +941,6 @@
           <w:szCs w:val="22"/>
         </w:rPr>
       </w:pPr>
-      <w:bookmarkStart w:id="0" w:name="_GoBack"/>
-      <w:bookmarkEnd w:id="0"/>
     </w:p>
     <w:p>
       <w:pPr>
@@ -1194,30 +1176,14 @@
           <w:rFonts w:asciiTheme="majorHAnsi" w:hAnsiTheme="majorHAnsi" w:cs="Arial"/>
           <w:szCs w:val="22"/>
         </w:rPr>
-        <w:t xml:space="preserve">abled, often under the Intel </w:t>
-      </w:r>
-      <w:proofErr w:type="spellStart"/>
-      <w:r>
-        <w:rPr>
-          <w:rFonts w:asciiTheme="majorHAnsi" w:hAnsiTheme="majorHAnsi" w:cs="Arial"/>
-          <w:szCs w:val="22"/>
-        </w:rPr>
-        <w:t>WiF</w:t>
-      </w:r>
-      <w:r>
-        <w:rPr>
-          <w:rFonts w:asciiTheme="majorHAnsi" w:hAnsiTheme="majorHAnsi" w:cs="Arial"/>
-          <w:szCs w:val="22"/>
-        </w:rPr>
-        <w:t>i</w:t>
-      </w:r>
-      <w:proofErr w:type="spellEnd"/>
-      <w:r>
-        <w:rPr>
-          <w:rFonts w:asciiTheme="majorHAnsi" w:hAnsiTheme="majorHAnsi" w:cs="Arial"/>
-          <w:szCs w:val="22"/>
-        </w:rPr>
-        <w:t xml:space="preserve"> certification. Amazon’s Fire OS is also supported by Miracast. The</w:t>
+        <w:t>abled, often under the Intel WiF</w:t>
+      </w:r>
+      <w:r>
+        <w:rPr>
+          <w:rFonts w:asciiTheme="majorHAnsi" w:hAnsiTheme="majorHAnsi" w:cs="Arial"/>
+          <w:szCs w:val="22"/>
+        </w:rPr>
+        <w:t>i certification. Amazon’s Fire OS is also supported by Miracast. The</w:t>
       </w:r>
       <w:r>
         <w:rPr>
@@ -1732,8 +1698,444 @@
     <w:p>
       <w:pPr>
         <w:rPr>
-          <w:rFonts w:ascii="Georgia" w:hAnsi="Georgia"/>
+          <w:rFonts w:asciiTheme="majorHAnsi" w:hAnsiTheme="majorHAnsi"/>
           <w:b/>
+          <w:color w:val="333333"/>
+          <w:sz w:val="28"/>
+          <w:szCs w:val="28"/>
+        </w:rPr>
+      </w:pPr>
+      <w:r>
+        <w:rPr>
+          <w:rFonts w:asciiTheme="majorHAnsi" w:hAnsiTheme="majorHAnsi"/>
+          <w:b/>
+          <w:color w:val="333333"/>
+          <w:sz w:val="28"/>
+          <w:szCs w:val="28"/>
+        </w:rPr>
+        <w:t xml:space="preserve">Protocols, which mobile devices uses to stream its screen (data) </w:t>
+      </w:r>
+      <w:r>
+        <w:rPr>
+          <w:rFonts w:asciiTheme="majorHAnsi" w:hAnsiTheme="majorHAnsi"/>
+          <w:b/>
+          <w:color w:val="333333"/>
+          <w:sz w:val="28"/>
+          <w:szCs w:val="28"/>
+        </w:rPr>
+        <w:t>to TV/</w:t>
+      </w:r>
+      <w:r>
+        <w:rPr>
+          <w:rFonts w:asciiTheme="majorHAnsi" w:hAnsiTheme="majorHAnsi"/>
+          <w:b/>
+          <w:color w:val="333333"/>
+          <w:sz w:val="28"/>
+          <w:szCs w:val="28"/>
+        </w:rPr>
+        <w:t>Reciever</w:t>
+      </w:r>
+      <w:r>
+        <w:rPr>
+          <w:rFonts w:asciiTheme="majorHAnsi" w:hAnsiTheme="majorHAnsi"/>
+          <w:b/>
+          <w:color w:val="333333"/>
+          <w:sz w:val="28"/>
+          <w:szCs w:val="28"/>
+        </w:rPr>
+        <w:t xml:space="preserve"> </w:t>
+      </w:r>
+      <w:r>
+        <w:rPr>
+          <w:rFonts w:asciiTheme="majorHAnsi" w:hAnsiTheme="majorHAnsi"/>
+          <w:b/>
+          <w:color w:val="333333"/>
+          <w:sz w:val="28"/>
+          <w:szCs w:val="28"/>
+        </w:rPr>
+        <w:t xml:space="preserve">over wireless connections – </w:t>
+      </w:r>
+    </w:p>
+    <w:p>
+      <w:pPr>
+        <w:pStyle w:val="ListParagraph"/>
+        <w:numPr>
+          <w:ilvl w:val="0"/>
+          <w:numId w:val="2"/>
+        </w:numPr>
+        <w:rPr>
+          <w:rFonts w:asciiTheme="majorHAnsi" w:hAnsiTheme="majorHAnsi"/>
+          <w:color w:val="333333"/>
+          <w:sz w:val="24"/>
+          <w:szCs w:val="24"/>
+        </w:rPr>
+      </w:pPr>
+      <w:r>
+        <w:rPr>
+          <w:rFonts w:asciiTheme="majorHAnsi" w:hAnsiTheme="majorHAnsi"/>
+          <w:b/>
+          <w:color w:val="333333"/>
+          <w:sz w:val="24"/>
+          <w:szCs w:val="24"/>
+        </w:rPr>
+        <w:t>Universal Plug and Play (UPnP)</w:t>
+      </w:r>
+      <w:r>
+        <w:rPr>
+          <w:rFonts w:asciiTheme="majorHAnsi" w:hAnsiTheme="majorHAnsi"/>
+          <w:color w:val="333333"/>
+          <w:sz w:val="24"/>
+          <w:szCs w:val="24"/>
+        </w:rPr>
+        <w:t xml:space="preserve"> is a set of networking protocols that permits networked devices, such as personal computers, printers, Internet gateways, Wi-Fi access points and mobile devices to seamlessly discover each other's presence on the network and establish functional network services for data sharing, communications, and entertainment. UPnP is intended primarily for residential networks without enterprise-class devices.</w:t>
+      </w:r>
+    </w:p>
+    <w:p>
+      <w:pPr>
+        <w:pStyle w:val="ListParagraph"/>
+        <w:numPr>
+          <w:ilvl w:val="0"/>
+          <w:numId w:val="2"/>
+        </w:numPr>
+        <w:shd w:val="clear" w:color="auto" w:fill="FFFFFF"/>
+        <w:spacing w:before="100" w:beforeAutospacing="1" w:after="24" w:line="336" w:lineRule="atLeast"/>
+        <w:rPr>
+          <w:rFonts w:ascii="Arial" w:eastAsia="Times New Roman" w:hAnsi="Arial" w:cs="Arial"/>
+          <w:color w:val="252525"/>
+          <w:sz w:val="24"/>
+          <w:szCs w:val="24"/>
+        </w:rPr>
+      </w:pPr>
+      <w:r>
+        <w:rPr>
+          <w:rFonts w:asciiTheme="majorHAnsi" w:hAnsiTheme="majorHAnsi"/>
+          <w:color w:val="333333"/>
+          <w:sz w:val="24"/>
+          <w:szCs w:val="24"/>
+        </w:rPr>
+        <w:t>UPnP extends plug and play—a technology for dynamically attaching devices directly to a computer—to zero configuration networking for residential and SOHO wireless networks. UPnP devices are "plug and play" in that, when connected to a network, they automatically establish working configurations with other devices.</w:t>
+      </w:r>
+    </w:p>
+    <w:p>
+      <w:pPr>
+        <w:pStyle w:val="ListParagraph"/>
+        <w:numPr>
+          <w:ilvl w:val="0"/>
+          <w:numId w:val="2"/>
+        </w:numPr>
+        <w:shd w:val="clear" w:color="auto" w:fill="FFFFFF"/>
+        <w:spacing w:before="100" w:beforeAutospacing="1" w:after="24" w:line="336" w:lineRule="atLeast"/>
+        <w:rPr>
+          <w:rFonts w:asciiTheme="majorHAnsi" w:eastAsia="Times New Roman" w:hAnsiTheme="majorHAnsi" w:cs="Arial"/>
+          <w:color w:val="252525"/>
+          <w:sz w:val="24"/>
+          <w:szCs w:val="24"/>
+        </w:rPr>
+      </w:pPr>
+      <w:r>
+        <w:rPr>
+          <w:rFonts w:asciiTheme="majorHAnsi" w:eastAsia="Times New Roman" w:hAnsiTheme="majorHAnsi" w:cs="Arial"/>
+          <w:b/>
+          <w:bCs/>
+          <w:color w:val="252525"/>
+          <w:sz w:val="24"/>
+          <w:szCs w:val="24"/>
+        </w:rPr>
+        <w:t>UPnP MediaServer ControlPoint</w:t>
+      </w:r>
+      <w:r>
+        <w:rPr>
+          <w:rFonts w:asciiTheme="majorHAnsi" w:eastAsia="Times New Roman" w:hAnsiTheme="majorHAnsi" w:cs="Arial"/>
+          <w:color w:val="252525"/>
+          <w:sz w:val="24"/>
+          <w:szCs w:val="24"/>
+        </w:rPr>
+        <w:t> - which is the UPnP-client (a 'slave' device) that can auto-detect UPnP-servers on the network to browse and stream media/data-files from them.</w:t>
+      </w:r>
+    </w:p>
+    <w:p>
+      <w:pPr>
+        <w:numPr>
+          <w:ilvl w:val="0"/>
+          <w:numId w:val="2"/>
+        </w:numPr>
+        <w:shd w:val="clear" w:color="auto" w:fill="FFFFFF"/>
+        <w:spacing w:before="100" w:beforeAutospacing="1" w:after="24" w:line="336" w:lineRule="atLeast"/>
+        <w:rPr>
+          <w:rFonts w:asciiTheme="majorHAnsi" w:eastAsia="Times New Roman" w:hAnsiTheme="majorHAnsi" w:cs="Arial"/>
+          <w:color w:val="252525"/>
+          <w:sz w:val="24"/>
+          <w:szCs w:val="24"/>
+        </w:rPr>
+      </w:pPr>
+      <w:r>
+        <w:rPr>
+          <w:rFonts w:asciiTheme="majorHAnsi" w:eastAsia="Times New Roman" w:hAnsiTheme="majorHAnsi" w:cs="Arial"/>
+          <w:b/>
+          <w:bCs/>
+          <w:color w:val="252525"/>
+          <w:sz w:val="24"/>
+          <w:szCs w:val="24"/>
+        </w:rPr>
+        <w:t>UPnP RenderingControl DCP</w:t>
+      </w:r>
+      <w:r>
+        <w:rPr>
+          <w:rFonts w:asciiTheme="majorHAnsi" w:eastAsia="Times New Roman" w:hAnsiTheme="majorHAnsi" w:cs="Arial"/>
+          <w:color w:val="252525"/>
+          <w:sz w:val="24"/>
+          <w:szCs w:val="24"/>
+        </w:rPr>
+        <w:t> - control MediaRenderer settings; volume, brightness, RGB, sharpness, and more.</w:t>
+      </w:r>
+    </w:p>
+    <w:p>
+      <w:pPr>
+        <w:pStyle w:val="ListParagraph"/>
+        <w:numPr>
+          <w:ilvl w:val="0"/>
+          <w:numId w:val="2"/>
+        </w:numPr>
+        <w:rPr>
+          <w:rFonts w:asciiTheme="majorHAnsi" w:hAnsiTheme="majorHAnsi"/>
+          <w:color w:val="333333"/>
+          <w:sz w:val="24"/>
+          <w:szCs w:val="24"/>
+        </w:rPr>
+      </w:pPr>
+      <w:r>
+        <w:rPr>
+          <w:rFonts w:asciiTheme="majorHAnsi" w:hAnsiTheme="majorHAnsi" w:cs="Arial"/>
+          <w:b/>
+          <w:bCs/>
+          <w:color w:val="252525"/>
+          <w:sz w:val="24"/>
+          <w:szCs w:val="24"/>
+          <w:shd w:val="clear" w:color="auto" w:fill="FFFFFF"/>
+        </w:rPr>
+        <w:t>UPnP Remote User Interface (RUI) client/server</w:t>
+      </w:r>
+      <w:r>
+        <w:rPr>
+          <w:rStyle w:val="apple-converted-space"/>
+          <w:rFonts w:asciiTheme="majorHAnsi" w:hAnsiTheme="majorHAnsi" w:cs="Arial"/>
+          <w:color w:val="252525"/>
+          <w:sz w:val="24"/>
+          <w:szCs w:val="24"/>
+          <w:shd w:val="clear" w:color="auto" w:fill="FFFFFF"/>
+        </w:rPr>
+        <w:t> </w:t>
+      </w:r>
+      <w:r>
+        <w:rPr>
+          <w:rFonts w:asciiTheme="majorHAnsi" w:hAnsiTheme="majorHAnsi" w:cs="Arial"/>
+          <w:color w:val="252525"/>
+          <w:sz w:val="24"/>
+          <w:szCs w:val="24"/>
+          <w:shd w:val="clear" w:color="auto" w:fill="FFFFFF"/>
+        </w:rPr>
+        <w:t>- which sends/receives control-commands between the UPnP-client and UPnP-server over network, (like record, schedule, play, pause, stop, etc.).</w:t>
+      </w:r>
+    </w:p>
+    <w:p>
+      <w:pPr>
+        <w:pStyle w:val="ListParagraph"/>
+        <w:numPr>
+          <w:ilvl w:val="0"/>
+          <w:numId w:val="2"/>
+        </w:numPr>
+        <w:rPr>
+          <w:rFonts w:asciiTheme="majorHAnsi" w:hAnsiTheme="majorHAnsi"/>
+          <w:color w:val="333333"/>
+          <w:sz w:val="24"/>
+          <w:szCs w:val="24"/>
+        </w:rPr>
+      </w:pPr>
+      <w:r>
+        <w:rPr>
+          <w:rFonts w:asciiTheme="majorHAnsi" w:hAnsiTheme="majorHAnsi" w:cs="Arial"/>
+          <w:b/>
+          <w:color w:val="242729"/>
+          <w:sz w:val="24"/>
+          <w:szCs w:val="24"/>
+          <w:shd w:val="clear" w:color="auto" w:fill="FFFFFF"/>
+        </w:rPr>
+        <w:t>DLNA</w:t>
+      </w:r>
+      <w:r>
+        <w:rPr>
+          <w:rFonts w:asciiTheme="majorHAnsi" w:hAnsiTheme="majorHAnsi" w:cs="Arial"/>
+          <w:color w:val="242729"/>
+          <w:sz w:val="24"/>
+          <w:szCs w:val="24"/>
+          <w:shd w:val="clear" w:color="auto" w:fill="FFFFFF"/>
+        </w:rPr>
+        <w:t xml:space="preserve"> is derived from UPnP, as an attempt to normalize media interoperability. It does this partly by being more restrictive than UPnP (e.g. by restricting the number of media formats) and partly by adding features (like DRM, i.e. copy protection).</w:t>
+      </w:r>
+    </w:p>
+    <w:p>
+      <w:pPr>
+        <w:shd w:val="clear" w:color="auto" w:fill="FFFFFF"/>
+        <w:spacing w:after="0" w:line="293" w:lineRule="atLeast"/>
+        <w:rPr>
+          <w:rFonts w:asciiTheme="majorHAnsi" w:eastAsia="Times New Roman" w:hAnsiTheme="majorHAnsi" w:cs="Arial"/>
+          <w:color w:val="242729"/>
+          <w:sz w:val="24"/>
+          <w:szCs w:val="24"/>
+        </w:rPr>
+      </w:pPr>
+      <w:r>
+        <w:rPr>
+          <w:rFonts w:asciiTheme="majorHAnsi" w:eastAsia="Times New Roman" w:hAnsiTheme="majorHAnsi" w:cs="Arial"/>
+          <w:b/>
+          <w:bCs/>
+          <w:color w:val="242729"/>
+          <w:sz w:val="24"/>
+          <w:szCs w:val="24"/>
+          <w:bdr w:val="none" w:sz="0" w:space="0" w:color="auto" w:frame="1"/>
+        </w:rPr>
+        <w:t>DLNA</w:t>
+      </w:r>
+      <w:r>
+        <w:rPr>
+          <w:rFonts w:asciiTheme="majorHAnsi" w:eastAsia="Times New Roman" w:hAnsiTheme="majorHAnsi" w:cs="Arial"/>
+          <w:color w:val="242729"/>
+          <w:sz w:val="24"/>
+          <w:szCs w:val="24"/>
+        </w:rPr>
+        <w:t> on the other hand does not concentrate to upnp standards, it places requirements to ALL standards that are being used. Upnp AV happens to be one of those standards, but included are others, for instance:</w:t>
+      </w:r>
+    </w:p>
+    <w:p>
+      <w:pPr>
+        <w:numPr>
+          <w:ilvl w:val="0"/>
+          <w:numId w:val="2"/>
+        </w:numPr>
+        <w:shd w:val="clear" w:color="auto" w:fill="FFFFFF"/>
+        <w:spacing w:after="120" w:line="293" w:lineRule="atLeast"/>
+        <w:rPr>
+          <w:rFonts w:asciiTheme="majorHAnsi" w:eastAsia="Times New Roman" w:hAnsiTheme="majorHAnsi" w:cs="Arial"/>
+          <w:color w:val="242729"/>
+          <w:sz w:val="24"/>
+          <w:szCs w:val="24"/>
+        </w:rPr>
+      </w:pPr>
+      <w:r>
+        <w:rPr>
+          <w:rFonts w:asciiTheme="majorHAnsi" w:eastAsia="Times New Roman" w:hAnsiTheme="majorHAnsi" w:cs="Arial"/>
+          <w:color w:val="242729"/>
+          <w:sz w:val="24"/>
+          <w:szCs w:val="24"/>
+        </w:rPr>
+        <w:t>M</w:t>
+      </w:r>
+      <w:bookmarkStart w:id="0" w:name="_GoBack"/>
+      <w:bookmarkEnd w:id="0"/>
+      <w:r>
+        <w:rPr>
+          <w:rFonts w:asciiTheme="majorHAnsi" w:eastAsia="Times New Roman" w:hAnsiTheme="majorHAnsi" w:cs="Arial"/>
+          <w:color w:val="242729"/>
+          <w:sz w:val="24"/>
+          <w:szCs w:val="24"/>
+        </w:rPr>
+        <w:t>edia (ensuring media in devices is compatible, and devices recognise is media compatible instead of trying and failing)</w:t>
+      </w:r>
+    </w:p>
+    <w:p>
+      <w:pPr>
+        <w:numPr>
+          <w:ilvl w:val="0"/>
+          <w:numId w:val="2"/>
+        </w:numPr>
+        <w:shd w:val="clear" w:color="auto" w:fill="FFFFFF"/>
+        <w:spacing w:after="120" w:line="293" w:lineRule="atLeast"/>
+        <w:rPr>
+          <w:rFonts w:asciiTheme="majorHAnsi" w:eastAsia="Times New Roman" w:hAnsiTheme="majorHAnsi" w:cs="Arial"/>
+          <w:color w:val="242729"/>
+          <w:sz w:val="24"/>
+          <w:szCs w:val="24"/>
+        </w:rPr>
+      </w:pPr>
+      <w:r>
+        <w:rPr>
+          <w:rFonts w:asciiTheme="majorHAnsi" w:eastAsia="Times New Roman" w:hAnsiTheme="majorHAnsi" w:cs="Arial"/>
+          <w:color w:val="242729"/>
+          <w:sz w:val="24"/>
+          <w:szCs w:val="24"/>
+        </w:rPr>
+        <w:t>M</w:t>
+      </w:r>
+      <w:r>
+        <w:rPr>
+          <w:rFonts w:asciiTheme="majorHAnsi" w:eastAsia="Times New Roman" w:hAnsiTheme="majorHAnsi" w:cs="Arial"/>
+          <w:color w:val="242729"/>
+          <w:sz w:val="24"/>
+          <w:szCs w:val="24"/>
+        </w:rPr>
+        <w:t>edia servers</w:t>
+      </w:r>
+      <w:r>
+        <w:rPr>
+          <w:rFonts w:asciiTheme="majorHAnsi" w:eastAsia="Times New Roman" w:hAnsiTheme="majorHAnsi" w:cs="Arial"/>
+          <w:color w:val="242729"/>
+          <w:sz w:val="24"/>
+          <w:szCs w:val="24"/>
+        </w:rPr>
+        <w:t xml:space="preserve"> (exact requirements to HTTP headers and timeouts)</w:t>
+      </w:r>
+    </w:p>
+    <w:p>
+      <w:pPr>
+        <w:numPr>
+          <w:ilvl w:val="0"/>
+          <w:numId w:val="2"/>
+        </w:numPr>
+        <w:shd w:val="clear" w:color="auto" w:fill="FFFFFF"/>
+        <w:spacing w:after="120" w:line="293" w:lineRule="atLeast"/>
+        <w:rPr>
+          <w:rFonts w:asciiTheme="majorHAnsi" w:eastAsia="Times New Roman" w:hAnsiTheme="majorHAnsi" w:cs="Arial"/>
+          <w:color w:val="242729"/>
+          <w:sz w:val="24"/>
+          <w:szCs w:val="24"/>
+        </w:rPr>
+      </w:pPr>
+      <w:r>
+        <w:rPr>
+          <w:rFonts w:asciiTheme="majorHAnsi" w:hAnsiTheme="majorHAnsi" w:cs="Arial"/>
+          <w:color w:val="242729"/>
+          <w:sz w:val="24"/>
+          <w:szCs w:val="24"/>
+          <w:shd w:val="clear" w:color="auto" w:fill="FFFFFF"/>
+        </w:rPr>
+        <w:t xml:space="preserve">We </w:t>
+      </w:r>
+      <w:r>
+        <w:rPr>
+          <w:rFonts w:asciiTheme="majorHAnsi" w:hAnsiTheme="majorHAnsi" w:cs="Arial"/>
+          <w:color w:val="242729"/>
+          <w:sz w:val="24"/>
+          <w:szCs w:val="24"/>
+          <w:shd w:val="clear" w:color="auto" w:fill="FFFFFF"/>
+        </w:rPr>
+        <w:t>can actually call from one phone to another and have a conversation</w:t>
+      </w:r>
+    </w:p>
+    <w:p>
+      <w:pPr>
+        <w:pStyle w:val="ListParagraph"/>
+        <w:rPr>
+          <w:rFonts w:asciiTheme="majorHAnsi" w:hAnsiTheme="majorHAnsi"/>
+          <w:color w:val="333333"/>
+          <w:sz w:val="24"/>
+          <w:szCs w:val="24"/>
+        </w:rPr>
+      </w:pPr>
+    </w:p>
+    <w:p>
+      <w:pPr>
+        <w:rPr>
+          <w:rFonts w:asciiTheme="majorHAnsi" w:hAnsiTheme="majorHAnsi"/>
           <w:color w:val="333333"/>
           <w:sz w:val="23"/>
           <w:szCs w:val="23"/>
@@ -1763,6 +2165,304 @@
 <file path=word/numbering.xml><?xml version="1.0" encoding="utf-8"?>
 <w:numbering xmlns:wpc="http://schemas.microsoft.com/office/word/2010/wordprocessingCanvas" xmlns:cx="http://schemas.microsoft.com/office/drawing/2014/chartex" xmlns:cx1="http://schemas.microsoft.com/office/drawing/2015/9/8/chartex" xmlns:cx2="http://schemas.microsoft.com/office/drawing/2015/10/21/chartex" xmlns:mc="http://schemas.openxmlformats.org/markup-compatibility/2006" xmlns:o="urn:schemas-microsoft-com:office:office" xmlns:r="http://schemas.openxmlformats.org/officeDocument/2006/relationships" xmlns:m="http://schemas.openxmlformats.org/officeDocument/2006/math" xmlns:v="urn:schemas-microsoft-com:vml" xmlns:wp14="http://schemas.microsoft.com/office/word/2010/wordprocessingDrawing" xmlns:wp="http://schemas.openxmlformats.org/drawingml/2006/wordprocessingDrawing" xmlns:w10="urn:schemas-microsoft-com:office:word" xmlns:w="http://schemas.openxmlformats.org/wordprocessingml/2006/main" xmlns:w14="http://schemas.microsoft.com/office/word/2010/wordml" xmlns:w15="http://schemas.microsoft.com/office/word/2012/wordml" xmlns:w16se="http://schemas.microsoft.com/office/word/2015/wordml/symex" xmlns:wpg="http://schemas.microsoft.com/office/word/2010/wordprocessingGroup" xmlns:wpi="http://schemas.microsoft.com/office/word/2010/wordprocessingInk" xmlns:wne="http://schemas.microsoft.com/office/word/2006/wordml" xmlns:wps="http://schemas.microsoft.com/office/word/2010/wordprocessingShape" mc:Ignorable="w14 w15 w16se wp14">
   <w:abstractNum w:abstractNumId="0" w15:restartNumberingAfterBreak="0">
+    <w:nsid w:val="0D1C0A3E"/>
+    <w:multiLevelType w:val="multilevel"/>
+    <w:tmpl w:val="3BCED52E"/>
+    <w:lvl w:ilvl="0">
+      <w:start w:val="1"/>
+      <w:numFmt w:val="bullet"/>
+      <w:lvlText w:val=""/>
+      <w:lvlJc w:val="left"/>
+      <w:pPr>
+        <w:tabs>
+          <w:tab w:val="num" w:pos="720"/>
+        </w:tabs>
+        <w:ind w:left="720" w:hanging="360"/>
+      </w:pPr>
+      <w:rPr>
+        <w:rFonts w:ascii="Symbol" w:hAnsi="Symbol" w:hint="default"/>
+        <w:sz w:val="20"/>
+      </w:rPr>
+    </w:lvl>
+    <w:lvl w:ilvl="1" w:tentative="1">
+      <w:start w:val="1"/>
+      <w:numFmt w:val="bullet"/>
+      <w:lvlText w:val=""/>
+      <w:lvlJc w:val="left"/>
+      <w:pPr>
+        <w:tabs>
+          <w:tab w:val="num" w:pos="1440"/>
+        </w:tabs>
+        <w:ind w:left="1440" w:hanging="360"/>
+      </w:pPr>
+      <w:rPr>
+        <w:rFonts w:ascii="Symbol" w:hAnsi="Symbol" w:hint="default"/>
+        <w:sz w:val="20"/>
+      </w:rPr>
+    </w:lvl>
+    <w:lvl w:ilvl="2" w:tentative="1">
+      <w:start w:val="1"/>
+      <w:numFmt w:val="bullet"/>
+      <w:lvlText w:val=""/>
+      <w:lvlJc w:val="left"/>
+      <w:pPr>
+        <w:tabs>
+          <w:tab w:val="num" w:pos="2160"/>
+        </w:tabs>
+        <w:ind w:left="2160" w:hanging="360"/>
+      </w:pPr>
+      <w:rPr>
+        <w:rFonts w:ascii="Symbol" w:hAnsi="Symbol" w:hint="default"/>
+        <w:sz w:val="20"/>
+      </w:rPr>
+    </w:lvl>
+    <w:lvl w:ilvl="3" w:tentative="1">
+      <w:start w:val="1"/>
+      <w:numFmt w:val="bullet"/>
+      <w:lvlText w:val=""/>
+      <w:lvlJc w:val="left"/>
+      <w:pPr>
+        <w:tabs>
+          <w:tab w:val="num" w:pos="2880"/>
+        </w:tabs>
+        <w:ind w:left="2880" w:hanging="360"/>
+      </w:pPr>
+      <w:rPr>
+        <w:rFonts w:ascii="Symbol" w:hAnsi="Symbol" w:hint="default"/>
+        <w:sz w:val="20"/>
+      </w:rPr>
+    </w:lvl>
+    <w:lvl w:ilvl="4" w:tentative="1">
+      <w:start w:val="1"/>
+      <w:numFmt w:val="bullet"/>
+      <w:lvlText w:val=""/>
+      <w:lvlJc w:val="left"/>
+      <w:pPr>
+        <w:tabs>
+          <w:tab w:val="num" w:pos="3600"/>
+        </w:tabs>
+        <w:ind w:left="3600" w:hanging="360"/>
+      </w:pPr>
+      <w:rPr>
+        <w:rFonts w:ascii="Symbol" w:hAnsi="Symbol" w:hint="default"/>
+        <w:sz w:val="20"/>
+      </w:rPr>
+    </w:lvl>
+    <w:lvl w:ilvl="5" w:tentative="1">
+      <w:start w:val="1"/>
+      <w:numFmt w:val="bullet"/>
+      <w:lvlText w:val=""/>
+      <w:lvlJc w:val="left"/>
+      <w:pPr>
+        <w:tabs>
+          <w:tab w:val="num" w:pos="4320"/>
+        </w:tabs>
+        <w:ind w:left="4320" w:hanging="360"/>
+      </w:pPr>
+      <w:rPr>
+        <w:rFonts w:ascii="Symbol" w:hAnsi="Symbol" w:hint="default"/>
+        <w:sz w:val="20"/>
+      </w:rPr>
+    </w:lvl>
+    <w:lvl w:ilvl="6" w:tentative="1">
+      <w:start w:val="1"/>
+      <w:numFmt w:val="bullet"/>
+      <w:lvlText w:val=""/>
+      <w:lvlJc w:val="left"/>
+      <w:pPr>
+        <w:tabs>
+          <w:tab w:val="num" w:pos="5040"/>
+        </w:tabs>
+        <w:ind w:left="5040" w:hanging="360"/>
+      </w:pPr>
+      <w:rPr>
+        <w:rFonts w:ascii="Symbol" w:hAnsi="Symbol" w:hint="default"/>
+        <w:sz w:val="20"/>
+      </w:rPr>
+    </w:lvl>
+    <w:lvl w:ilvl="7" w:tentative="1">
+      <w:start w:val="1"/>
+      <w:numFmt w:val="bullet"/>
+      <w:lvlText w:val=""/>
+      <w:lvlJc w:val="left"/>
+      <w:pPr>
+        <w:tabs>
+          <w:tab w:val="num" w:pos="5760"/>
+        </w:tabs>
+        <w:ind w:left="5760" w:hanging="360"/>
+      </w:pPr>
+      <w:rPr>
+        <w:rFonts w:ascii="Symbol" w:hAnsi="Symbol" w:hint="default"/>
+        <w:sz w:val="20"/>
+      </w:rPr>
+    </w:lvl>
+    <w:lvl w:ilvl="8" w:tentative="1">
+      <w:start w:val="1"/>
+      <w:numFmt w:val="bullet"/>
+      <w:lvlText w:val=""/>
+      <w:lvlJc w:val="left"/>
+      <w:pPr>
+        <w:tabs>
+          <w:tab w:val="num" w:pos="6480"/>
+        </w:tabs>
+        <w:ind w:left="6480" w:hanging="360"/>
+      </w:pPr>
+      <w:rPr>
+        <w:rFonts w:ascii="Symbol" w:hAnsi="Symbol" w:hint="default"/>
+        <w:sz w:val="20"/>
+      </w:rPr>
+    </w:lvl>
+  </w:abstractNum>
+  <w:abstractNum w:abstractNumId="1" w15:restartNumberingAfterBreak="0">
+    <w:nsid w:val="25F27A17"/>
+    <w:multiLevelType w:val="multilevel"/>
+    <w:tmpl w:val="2A86B774"/>
+    <w:lvl w:ilvl="0">
+      <w:start w:val="1"/>
+      <w:numFmt w:val="bullet"/>
+      <w:lvlText w:val=""/>
+      <w:lvlJc w:val="left"/>
+      <w:pPr>
+        <w:tabs>
+          <w:tab w:val="num" w:pos="720"/>
+        </w:tabs>
+        <w:ind w:left="720" w:hanging="360"/>
+      </w:pPr>
+      <w:rPr>
+        <w:rFonts w:ascii="Symbol" w:hAnsi="Symbol" w:hint="default"/>
+        <w:sz w:val="20"/>
+      </w:rPr>
+    </w:lvl>
+    <w:lvl w:ilvl="1" w:tentative="1">
+      <w:start w:val="1"/>
+      <w:numFmt w:val="bullet"/>
+      <w:lvlText w:val=""/>
+      <w:lvlJc w:val="left"/>
+      <w:pPr>
+        <w:tabs>
+          <w:tab w:val="num" w:pos="1440"/>
+        </w:tabs>
+        <w:ind w:left="1440" w:hanging="360"/>
+      </w:pPr>
+      <w:rPr>
+        <w:rFonts w:ascii="Symbol" w:hAnsi="Symbol" w:hint="default"/>
+        <w:sz w:val="20"/>
+      </w:rPr>
+    </w:lvl>
+    <w:lvl w:ilvl="2" w:tentative="1">
+      <w:start w:val="1"/>
+      <w:numFmt w:val="bullet"/>
+      <w:lvlText w:val=""/>
+      <w:lvlJc w:val="left"/>
+      <w:pPr>
+        <w:tabs>
+          <w:tab w:val="num" w:pos="2160"/>
+        </w:tabs>
+        <w:ind w:left="2160" w:hanging="360"/>
+      </w:pPr>
+      <w:rPr>
+        <w:rFonts w:ascii="Symbol" w:hAnsi="Symbol" w:hint="default"/>
+        <w:sz w:val="20"/>
+      </w:rPr>
+    </w:lvl>
+    <w:lvl w:ilvl="3" w:tentative="1">
+      <w:start w:val="1"/>
+      <w:numFmt w:val="bullet"/>
+      <w:lvlText w:val=""/>
+      <w:lvlJc w:val="left"/>
+      <w:pPr>
+        <w:tabs>
+          <w:tab w:val="num" w:pos="2880"/>
+        </w:tabs>
+        <w:ind w:left="2880" w:hanging="360"/>
+      </w:pPr>
+      <w:rPr>
+        <w:rFonts w:ascii="Symbol" w:hAnsi="Symbol" w:hint="default"/>
+        <w:sz w:val="20"/>
+      </w:rPr>
+    </w:lvl>
+    <w:lvl w:ilvl="4" w:tentative="1">
+      <w:start w:val="1"/>
+      <w:numFmt w:val="bullet"/>
+      <w:lvlText w:val=""/>
+      <w:lvlJc w:val="left"/>
+      <w:pPr>
+        <w:tabs>
+          <w:tab w:val="num" w:pos="3600"/>
+        </w:tabs>
+        <w:ind w:left="3600" w:hanging="360"/>
+      </w:pPr>
+      <w:rPr>
+        <w:rFonts w:ascii="Symbol" w:hAnsi="Symbol" w:hint="default"/>
+        <w:sz w:val="20"/>
+      </w:rPr>
+    </w:lvl>
+    <w:lvl w:ilvl="5" w:tentative="1">
+      <w:start w:val="1"/>
+      <w:numFmt w:val="bullet"/>
+      <w:lvlText w:val=""/>
+      <w:lvlJc w:val="left"/>
+      <w:pPr>
+        <w:tabs>
+          <w:tab w:val="num" w:pos="4320"/>
+        </w:tabs>
+        <w:ind w:left="4320" w:hanging="360"/>
+      </w:pPr>
+      <w:rPr>
+        <w:rFonts w:ascii="Symbol" w:hAnsi="Symbol" w:hint="default"/>
+        <w:sz w:val="20"/>
+      </w:rPr>
+    </w:lvl>
+    <w:lvl w:ilvl="6" w:tentative="1">
+      <w:start w:val="1"/>
+      <w:numFmt w:val="bullet"/>
+      <w:lvlText w:val=""/>
+      <w:lvlJc w:val="left"/>
+      <w:pPr>
+        <w:tabs>
+          <w:tab w:val="num" w:pos="5040"/>
+        </w:tabs>
+        <w:ind w:left="5040" w:hanging="360"/>
+      </w:pPr>
+      <w:rPr>
+        <w:rFonts w:ascii="Symbol" w:hAnsi="Symbol" w:hint="default"/>
+        <w:sz w:val="20"/>
+      </w:rPr>
+    </w:lvl>
+    <w:lvl w:ilvl="7" w:tentative="1">
+      <w:start w:val="1"/>
+      <w:numFmt w:val="bullet"/>
+      <w:lvlText w:val=""/>
+      <w:lvlJc w:val="left"/>
+      <w:pPr>
+        <w:tabs>
+          <w:tab w:val="num" w:pos="5760"/>
+        </w:tabs>
+        <w:ind w:left="5760" w:hanging="360"/>
+      </w:pPr>
+      <w:rPr>
+        <w:rFonts w:ascii="Symbol" w:hAnsi="Symbol" w:hint="default"/>
+        <w:sz w:val="20"/>
+      </w:rPr>
+    </w:lvl>
+    <w:lvl w:ilvl="8" w:tentative="1">
+      <w:start w:val="1"/>
+      <w:numFmt w:val="bullet"/>
+      <w:lvlText w:val=""/>
+      <w:lvlJc w:val="left"/>
+      <w:pPr>
+        <w:tabs>
+          <w:tab w:val="num" w:pos="6480"/>
+        </w:tabs>
+        <w:ind w:left="6480" w:hanging="360"/>
+      </w:pPr>
+      <w:rPr>
+        <w:rFonts w:ascii="Symbol" w:hAnsi="Symbol" w:hint="default"/>
+        <w:sz w:val="20"/>
+      </w:rPr>
+    </w:lvl>
+  </w:abstractNum>
+  <w:abstractNum w:abstractNumId="2" w15:restartNumberingAfterBreak="0">
     <w:nsid w:val="45021782"/>
     <w:multiLevelType w:val="hybridMultilevel"/>
     <w:tmpl w:val="0F9E6EF8"/>
@@ -1875,7 +2575,281 @@
       </w:rPr>
     </w:lvl>
   </w:abstractNum>
+  <w:abstractNum w:abstractNumId="3" w15:restartNumberingAfterBreak="0">
+    <w:nsid w:val="6404383E"/>
+    <w:multiLevelType w:val="hybridMultilevel"/>
+    <w:tmpl w:val="AD3C7DD8"/>
+    <w:lvl w:ilvl="0" w:tplc="08090001">
+      <w:start w:val="1"/>
+      <w:numFmt w:val="bullet"/>
+      <w:lvlText w:val=""/>
+      <w:lvlJc w:val="left"/>
+      <w:pPr>
+        <w:ind w:left="720" w:hanging="360"/>
+      </w:pPr>
+      <w:rPr>
+        <w:rFonts w:ascii="Symbol" w:hAnsi="Symbol" w:hint="default"/>
+      </w:rPr>
+    </w:lvl>
+    <w:lvl w:ilvl="1" w:tplc="08090003" w:tentative="1">
+      <w:start w:val="1"/>
+      <w:numFmt w:val="bullet"/>
+      <w:lvlText w:val="o"/>
+      <w:lvlJc w:val="left"/>
+      <w:pPr>
+        <w:ind w:left="1440" w:hanging="360"/>
+      </w:pPr>
+      <w:rPr>
+        <w:rFonts w:ascii="Courier New" w:hAnsi="Courier New" w:cs="Courier New" w:hint="default"/>
+      </w:rPr>
+    </w:lvl>
+    <w:lvl w:ilvl="2" w:tplc="08090005" w:tentative="1">
+      <w:start w:val="1"/>
+      <w:numFmt w:val="bullet"/>
+      <w:lvlText w:val=""/>
+      <w:lvlJc w:val="left"/>
+      <w:pPr>
+        <w:ind w:left="2160" w:hanging="360"/>
+      </w:pPr>
+      <w:rPr>
+        <w:rFonts w:ascii="Wingdings" w:hAnsi="Wingdings" w:hint="default"/>
+      </w:rPr>
+    </w:lvl>
+    <w:lvl w:ilvl="3" w:tplc="08090001" w:tentative="1">
+      <w:start w:val="1"/>
+      <w:numFmt w:val="bullet"/>
+      <w:lvlText w:val=""/>
+      <w:lvlJc w:val="left"/>
+      <w:pPr>
+        <w:ind w:left="2880" w:hanging="360"/>
+      </w:pPr>
+      <w:rPr>
+        <w:rFonts w:ascii="Symbol" w:hAnsi="Symbol" w:hint="default"/>
+      </w:rPr>
+    </w:lvl>
+    <w:lvl w:ilvl="4" w:tplc="08090003" w:tentative="1">
+      <w:start w:val="1"/>
+      <w:numFmt w:val="bullet"/>
+      <w:lvlText w:val="o"/>
+      <w:lvlJc w:val="left"/>
+      <w:pPr>
+        <w:ind w:left="3600" w:hanging="360"/>
+      </w:pPr>
+      <w:rPr>
+        <w:rFonts w:ascii="Courier New" w:hAnsi="Courier New" w:cs="Courier New" w:hint="default"/>
+      </w:rPr>
+    </w:lvl>
+    <w:lvl w:ilvl="5" w:tplc="08090005" w:tentative="1">
+      <w:start w:val="1"/>
+      <w:numFmt w:val="bullet"/>
+      <w:lvlText w:val=""/>
+      <w:lvlJc w:val="left"/>
+      <w:pPr>
+        <w:ind w:left="4320" w:hanging="360"/>
+      </w:pPr>
+      <w:rPr>
+        <w:rFonts w:ascii="Wingdings" w:hAnsi="Wingdings" w:hint="default"/>
+      </w:rPr>
+    </w:lvl>
+    <w:lvl w:ilvl="6" w:tplc="08090001" w:tentative="1">
+      <w:start w:val="1"/>
+      <w:numFmt w:val="bullet"/>
+      <w:lvlText w:val=""/>
+      <w:lvlJc w:val="left"/>
+      <w:pPr>
+        <w:ind w:left="5040" w:hanging="360"/>
+      </w:pPr>
+      <w:rPr>
+        <w:rFonts w:ascii="Symbol" w:hAnsi="Symbol" w:hint="default"/>
+      </w:rPr>
+    </w:lvl>
+    <w:lvl w:ilvl="7" w:tplc="08090003" w:tentative="1">
+      <w:start w:val="1"/>
+      <w:numFmt w:val="bullet"/>
+      <w:lvlText w:val="o"/>
+      <w:lvlJc w:val="left"/>
+      <w:pPr>
+        <w:ind w:left="5760" w:hanging="360"/>
+      </w:pPr>
+      <w:rPr>
+        <w:rFonts w:ascii="Courier New" w:hAnsi="Courier New" w:cs="Courier New" w:hint="default"/>
+      </w:rPr>
+    </w:lvl>
+    <w:lvl w:ilvl="8" w:tplc="08090005" w:tentative="1">
+      <w:start w:val="1"/>
+      <w:numFmt w:val="bullet"/>
+      <w:lvlText w:val=""/>
+      <w:lvlJc w:val="left"/>
+      <w:pPr>
+        <w:ind w:left="6480" w:hanging="360"/>
+      </w:pPr>
+      <w:rPr>
+        <w:rFonts w:ascii="Wingdings" w:hAnsi="Wingdings" w:hint="default"/>
+      </w:rPr>
+    </w:lvl>
+  </w:abstractNum>
+  <w:abstractNum w:abstractNumId="4" w15:restartNumberingAfterBreak="0">
+    <w:nsid w:val="6C44327A"/>
+    <w:multiLevelType w:val="multilevel"/>
+    <w:tmpl w:val="78B650B4"/>
+    <w:lvl w:ilvl="0">
+      <w:start w:val="1"/>
+      <w:numFmt w:val="bullet"/>
+      <w:lvlText w:val=""/>
+      <w:lvlJc w:val="left"/>
+      <w:pPr>
+        <w:tabs>
+          <w:tab w:val="num" w:pos="720"/>
+        </w:tabs>
+        <w:ind w:left="720" w:hanging="360"/>
+      </w:pPr>
+      <w:rPr>
+        <w:rFonts w:ascii="Symbol" w:hAnsi="Symbol" w:hint="default"/>
+        <w:sz w:val="20"/>
+      </w:rPr>
+    </w:lvl>
+    <w:lvl w:ilvl="1" w:tentative="1">
+      <w:start w:val="1"/>
+      <w:numFmt w:val="bullet"/>
+      <w:lvlText w:val=""/>
+      <w:lvlJc w:val="left"/>
+      <w:pPr>
+        <w:tabs>
+          <w:tab w:val="num" w:pos="1440"/>
+        </w:tabs>
+        <w:ind w:left="1440" w:hanging="360"/>
+      </w:pPr>
+      <w:rPr>
+        <w:rFonts w:ascii="Symbol" w:hAnsi="Symbol" w:hint="default"/>
+        <w:sz w:val="20"/>
+      </w:rPr>
+    </w:lvl>
+    <w:lvl w:ilvl="2" w:tentative="1">
+      <w:start w:val="1"/>
+      <w:numFmt w:val="bullet"/>
+      <w:lvlText w:val=""/>
+      <w:lvlJc w:val="left"/>
+      <w:pPr>
+        <w:tabs>
+          <w:tab w:val="num" w:pos="2160"/>
+        </w:tabs>
+        <w:ind w:left="2160" w:hanging="360"/>
+      </w:pPr>
+      <w:rPr>
+        <w:rFonts w:ascii="Symbol" w:hAnsi="Symbol" w:hint="default"/>
+        <w:sz w:val="20"/>
+      </w:rPr>
+    </w:lvl>
+    <w:lvl w:ilvl="3" w:tentative="1">
+      <w:start w:val="1"/>
+      <w:numFmt w:val="bullet"/>
+      <w:lvlText w:val=""/>
+      <w:lvlJc w:val="left"/>
+      <w:pPr>
+        <w:tabs>
+          <w:tab w:val="num" w:pos="2880"/>
+        </w:tabs>
+        <w:ind w:left="2880" w:hanging="360"/>
+      </w:pPr>
+      <w:rPr>
+        <w:rFonts w:ascii="Symbol" w:hAnsi="Symbol" w:hint="default"/>
+        <w:sz w:val="20"/>
+      </w:rPr>
+    </w:lvl>
+    <w:lvl w:ilvl="4" w:tentative="1">
+      <w:start w:val="1"/>
+      <w:numFmt w:val="bullet"/>
+      <w:lvlText w:val=""/>
+      <w:lvlJc w:val="left"/>
+      <w:pPr>
+        <w:tabs>
+          <w:tab w:val="num" w:pos="3600"/>
+        </w:tabs>
+        <w:ind w:left="3600" w:hanging="360"/>
+      </w:pPr>
+      <w:rPr>
+        <w:rFonts w:ascii="Symbol" w:hAnsi="Symbol" w:hint="default"/>
+        <w:sz w:val="20"/>
+      </w:rPr>
+    </w:lvl>
+    <w:lvl w:ilvl="5" w:tentative="1">
+      <w:start w:val="1"/>
+      <w:numFmt w:val="bullet"/>
+      <w:lvlText w:val=""/>
+      <w:lvlJc w:val="left"/>
+      <w:pPr>
+        <w:tabs>
+          <w:tab w:val="num" w:pos="4320"/>
+        </w:tabs>
+        <w:ind w:left="4320" w:hanging="360"/>
+      </w:pPr>
+      <w:rPr>
+        <w:rFonts w:ascii="Symbol" w:hAnsi="Symbol" w:hint="default"/>
+        <w:sz w:val="20"/>
+      </w:rPr>
+    </w:lvl>
+    <w:lvl w:ilvl="6" w:tentative="1">
+      <w:start w:val="1"/>
+      <w:numFmt w:val="bullet"/>
+      <w:lvlText w:val=""/>
+      <w:lvlJc w:val="left"/>
+      <w:pPr>
+        <w:tabs>
+          <w:tab w:val="num" w:pos="5040"/>
+        </w:tabs>
+        <w:ind w:left="5040" w:hanging="360"/>
+      </w:pPr>
+      <w:rPr>
+        <w:rFonts w:ascii="Symbol" w:hAnsi="Symbol" w:hint="default"/>
+        <w:sz w:val="20"/>
+      </w:rPr>
+    </w:lvl>
+    <w:lvl w:ilvl="7" w:tentative="1">
+      <w:start w:val="1"/>
+      <w:numFmt w:val="bullet"/>
+      <w:lvlText w:val=""/>
+      <w:lvlJc w:val="left"/>
+      <w:pPr>
+        <w:tabs>
+          <w:tab w:val="num" w:pos="5760"/>
+        </w:tabs>
+        <w:ind w:left="5760" w:hanging="360"/>
+      </w:pPr>
+      <w:rPr>
+        <w:rFonts w:ascii="Symbol" w:hAnsi="Symbol" w:hint="default"/>
+        <w:sz w:val="20"/>
+      </w:rPr>
+    </w:lvl>
+    <w:lvl w:ilvl="8" w:tentative="1">
+      <w:start w:val="1"/>
+      <w:numFmt w:val="bullet"/>
+      <w:lvlText w:val=""/>
+      <w:lvlJc w:val="left"/>
+      <w:pPr>
+        <w:tabs>
+          <w:tab w:val="num" w:pos="6480"/>
+        </w:tabs>
+        <w:ind w:left="6480" w:hanging="360"/>
+      </w:pPr>
+      <w:rPr>
+        <w:rFonts w:ascii="Symbol" w:hAnsi="Symbol" w:hint="default"/>
+        <w:sz w:val="20"/>
+      </w:rPr>
+    </w:lvl>
+  </w:abstractNum>
   <w:num w:numId="1">
+    <w:abstractNumId w:val="2"/>
+  </w:num>
+  <w:num w:numId="2">
+    <w:abstractNumId w:val="3"/>
+  </w:num>
+  <w:num w:numId="3">
+    <w:abstractNumId w:val="4"/>
+  </w:num>
+  <w:num w:numId="4">
+    <w:abstractNumId w:val="1"/>
+  </w:num>
+  <w:num w:numId="5">
     <w:abstractNumId w:val="0"/>
   </w:num>
 </w:numbering>
@@ -2520,7 +3494,7 @@
         <w:behaviors>
           <w:behavior w:val="content"/>
         </w:behaviors>
-        <w:guid w:val="{069234B5-E2F9-4F38-9C96-7C05938A8E74}"/>
+        <w:guid w:val="{75D9BE4D-0E45-46F5-AC6D-CF776D03FFDC}"/>
       </w:docPartPr>
       <w:docPartBody>
         <w:p>
@@ -2621,7 +3595,9 @@
   </w:compat>
   <w:rsids>
     <w:rsidRoot w:val="00E22511"/>
+    <w:rsid w:val="004043B8"/>
     <w:rsid w:val="00573AC5"/>
+    <w:rsid w:val="00833FE6"/>
     <w:rsid w:val="00E22511"/>
   </w:rsids>
   <m:mathPr>
@@ -3072,7 +4048,7 @@
     <w:basedOn w:val="DefaultParagraphFont"/>
     <w:uiPriority w:val="99"/>
     <w:semiHidden/>
-    <w:rsid w:val="00E22511"/>
+    <w:rsid w:val="00833FE6"/>
     <w:rPr>
       <w:color w:val="808080"/>
     </w:rPr>

</xml_diff>